<commit_message>
active nav updated, viewport update for iphone
</commit_message>
<xml_diff>
--- a/worksheets/icons.docx
+++ b/worksheets/icons.docx
@@ -38,6 +38,54 @@
                     <a:xfrm>
                       <a:off x="0" y="0"/>
                       <a:ext cx="285750" cy="276225"/>
+                    </a:xfrm>
+                    <a:prstGeom prst="rect">
+                      <a:avLst/>
+                    </a:prstGeom>
+                  </pic:spPr>
+                </pic:pic>
+              </a:graphicData>
+            </a:graphic>
+          </wp:inline>
+        </w:drawing>
+      </w:r>
+    </w:p>
+    <w:p>
+      <w:r>
+        <w:rPr>
+          <w:noProof/>
+        </w:rPr>
+        <w:drawing>
+          <wp:inline distT="0" distB="0" distL="0" distR="0" wp14:anchorId="63536100" wp14:editId="10BD218F">
+            <wp:extent cx="198701" cy="192078"/>
+            <wp:effectExtent l="0" t="0" r="0" b="0"/>
+            <wp:docPr id="1" name="Picture 1" descr="Resource icon" title="Resource icon"/>
+            <wp:cNvGraphicFramePr>
+              <a:graphicFrameLocks xmlns:a="http://schemas.openxmlformats.org/drawingml/2006/main" noChangeAspect="1"/>
+            </wp:cNvGraphicFramePr>
+            <a:graphic xmlns:a="http://schemas.openxmlformats.org/drawingml/2006/main">
+              <a:graphicData uri="http://schemas.openxmlformats.org/drawingml/2006/picture">
+                <pic:pic xmlns:pic="http://schemas.openxmlformats.org/drawingml/2006/picture">
+                  <pic:nvPicPr>
+                    <pic:cNvPr id="39" name="icon-resource_30px.png"/>
+                    <pic:cNvPicPr/>
+                  </pic:nvPicPr>
+                  <pic:blipFill>
+                    <a:blip r:embed="rId4">
+                      <a:extLst>
+                        <a:ext uri="{28A0092B-C50C-407E-A947-70E740481C1C}">
+                          <a14:useLocalDpi xmlns:a14="http://schemas.microsoft.com/office/drawing/2010/main" val="0"/>
+                        </a:ext>
+                      </a:extLst>
+                    </a:blip>
+                    <a:stretch>
+                      <a:fillRect/>
+                    </a:stretch>
+                  </pic:blipFill>
+                  <pic:spPr>
+                    <a:xfrm>
+                      <a:off x="0" y="0"/>
+                      <a:ext cx="202572" cy="195820"/>
                     </a:xfrm>
                     <a:prstGeom prst="rect">
                       <a:avLst/>
@@ -102,8 +150,58 @@
         </w:drawing>
       </w:r>
     </w:p>
-    <w:p/>
     <w:p>
+      <w:r>
+        <w:rPr>
+          <w:rFonts w:ascii="Gill Sans MT" w:hAnsi="Gill Sans MT"/>
+          <w:noProof/>
+          <w:sz w:val="20"/>
+        </w:rPr>
+        <w:drawing>
+          <wp:inline distT="0" distB="0" distL="0" distR="0" wp14:anchorId="5CC8FFAF" wp14:editId="2605B823">
+            <wp:extent cx="206394" cy="206394"/>
+            <wp:effectExtent l="0" t="0" r="3175" b="3175"/>
+            <wp:docPr id="31" name="Picture 31" descr="decorative" title="decorative"/>
+            <wp:cNvGraphicFramePr>
+              <a:graphicFrameLocks xmlns:a="http://schemas.openxmlformats.org/drawingml/2006/main" noChangeAspect="1"/>
+            </wp:cNvGraphicFramePr>
+            <a:graphic xmlns:a="http://schemas.openxmlformats.org/drawingml/2006/main">
+              <a:graphicData uri="http://schemas.openxmlformats.org/drawingml/2006/picture">
+                <pic:pic xmlns:pic="http://schemas.openxmlformats.org/drawingml/2006/picture">
+                  <pic:nvPicPr>
+                    <pic:cNvPr id="0" name="GreenLeaf_NCWWIv1.png"/>
+                    <pic:cNvPicPr/>
+                  </pic:nvPicPr>
+                  <pic:blipFill>
+                    <a:blip r:embed="rId5" cstate="print">
+                      <a:extLst>
+                        <a:ext uri="{28A0092B-C50C-407E-A947-70E740481C1C}">
+                          <a14:useLocalDpi xmlns:a14="http://schemas.microsoft.com/office/drawing/2010/main" val="0"/>
+                        </a:ext>
+                      </a:extLst>
+                    </a:blip>
+                    <a:stretch>
+                      <a:fillRect/>
+                    </a:stretch>
+                  </pic:blipFill>
+                  <pic:spPr>
+                    <a:xfrm flipH="1">
+                      <a:off x="0" y="0"/>
+                      <a:ext cx="208590" cy="208590"/>
+                    </a:xfrm>
+                    <a:prstGeom prst="rect">
+                      <a:avLst/>
+                    </a:prstGeom>
+                  </pic:spPr>
+                </pic:pic>
+              </a:graphicData>
+            </a:graphic>
+          </wp:inline>
+        </w:drawing>
+      </w:r>
+    </w:p>
+    <w:p>
+      <w:bookmarkStart w:id="0" w:name="_GoBack"/>
       <w:r>
         <w:rPr>
           <w:rFonts w:ascii="Gill Sans MT" w:hAnsi="Gill Sans MT"/>
@@ -154,7 +252,6 @@
           </wp:inline>
         </w:drawing>
       </w:r>
-      <w:bookmarkStart w:id="0" w:name="_GoBack"/>
       <w:bookmarkEnd w:id="0"/>
     </w:p>
     <w:sectPr>

</xml_diff>

<commit_message>
added full manual and worksheets
</commit_message>
<xml_diff>
--- a/worksheets/icons.docx
+++ b/worksheets/icons.docx
@@ -8,7 +8,7 @@
           <w:noProof/>
         </w:rPr>
         <w:drawing>
-          <wp:inline distT="0" distB="0" distL="0" distR="0" wp14:anchorId="74AC110C" wp14:editId="0816DDEB">
+          <wp:inline distT="0" distB="0" distL="0" distR="0" wp14:anchorId="53ECFF73" wp14:editId="4610C5BB">
             <wp:extent cx="285750" cy="276225"/>
             <wp:effectExtent l="0" t="0" r="0" b="9525"/>
             <wp:docPr id="39" name="Picture 39" descr="Resource icon" title="Resource icon"/>
@@ -56,7 +56,7 @@
           <w:noProof/>
         </w:rPr>
         <w:drawing>
-          <wp:inline distT="0" distB="0" distL="0" distR="0" wp14:anchorId="63536100" wp14:editId="10BD218F">
+          <wp:inline distT="0" distB="0" distL="0" distR="0" wp14:anchorId="58567687" wp14:editId="080E0CE3">
             <wp:extent cx="198701" cy="192078"/>
             <wp:effectExtent l="0" t="0" r="0" b="0"/>
             <wp:docPr id="1" name="Picture 1" descr="Resource icon" title="Resource icon"/>
@@ -108,7 +108,7 @@
           <w:sz w:val="20"/>
         </w:rPr>
         <w:drawing>
-          <wp:inline distT="0" distB="0" distL="0" distR="0" wp14:anchorId="782ED182" wp14:editId="37285459">
+          <wp:inline distT="0" distB="0" distL="0" distR="0" wp14:anchorId="474E1435" wp14:editId="196A1FE1">
             <wp:extent cx="261373" cy="261373"/>
             <wp:effectExtent l="0" t="0" r="5715" b="5715"/>
             <wp:docPr id="38" name="Picture 38" descr="NCWWI resource icon" title="NCWWI resource icon"/>
@@ -158,7 +158,7 @@
           <w:sz w:val="20"/>
         </w:rPr>
         <w:drawing>
-          <wp:inline distT="0" distB="0" distL="0" distR="0" wp14:anchorId="5CC8FFAF" wp14:editId="2605B823">
+          <wp:inline distT="0" distB="0" distL="0" distR="0" wp14:anchorId="7E7A10BC" wp14:editId="2BE0FE60">
             <wp:extent cx="206394" cy="206394"/>
             <wp:effectExtent l="0" t="0" r="3175" b="3175"/>
             <wp:docPr id="31" name="Picture 31" descr="decorative" title="decorative"/>
@@ -201,7 +201,1429 @@
       </w:r>
     </w:p>
     <w:p>
+      <w:r>
+        <mc:AlternateContent>
+          <mc:Choice Requires="wps">
+            <w:drawing>
+              <wp:anchor distT="0" distB="0" distL="114300" distR="114300" simplePos="0" relativeHeight="251691008" behindDoc="0" locked="0" layoutInCell="1" allowOverlap="1" wp14:anchorId="66C9FF51" wp14:editId="6E54BB29">
+                <wp:simplePos x="0" y="0"/>
+                <wp:positionH relativeFrom="column">
+                  <wp:posOffset>1084588</wp:posOffset>
+                </wp:positionH>
+                <wp:positionV relativeFrom="paragraph">
+                  <wp:posOffset>1842587</wp:posOffset>
+                </wp:positionV>
+                <wp:extent cx="0" cy="123825"/>
+                <wp:effectExtent l="19050" t="0" r="19050" b="28575"/>
+                <wp:wrapNone/>
+                <wp:docPr id="17" name="Straight Connector 17"/>
+                <wp:cNvGraphicFramePr/>
+                <a:graphic xmlns:a="http://schemas.openxmlformats.org/drawingml/2006/main">
+                  <a:graphicData uri="http://schemas.microsoft.com/office/word/2010/wordprocessingShape">
+                    <wps:wsp>
+                      <wps:cNvCnPr/>
+                      <wps:spPr>
+                        <a:xfrm>
+                          <a:off x="0" y="0"/>
+                          <a:ext cx="0" cy="123825"/>
+                        </a:xfrm>
+                        <a:prstGeom prst="line">
+                          <a:avLst/>
+                        </a:prstGeom>
+                        <a:ln w="38100">
+                          <a:solidFill>
+                            <a:srgbClr val="7EC182"/>
+                          </a:solidFill>
+                        </a:ln>
+                      </wps:spPr>
+                      <wps:style>
+                        <a:lnRef idx="1">
+                          <a:schemeClr val="accent1"/>
+                        </a:lnRef>
+                        <a:fillRef idx="0">
+                          <a:schemeClr val="accent1"/>
+                        </a:fillRef>
+                        <a:effectRef idx="0">
+                          <a:schemeClr val="accent1"/>
+                        </a:effectRef>
+                        <a:fontRef idx="minor">
+                          <a:schemeClr val="tx1"/>
+                        </a:fontRef>
+                      </wps:style>
+                      <wps:bodyPr/>
+                    </wps:wsp>
+                  </a:graphicData>
+                </a:graphic>
+              </wp:anchor>
+            </w:drawing>
+          </mc:Choice>
+          <mc:Fallback>
+            <w:pict>
+              <v:line w14:anchorId="0FF07349" id="Straight Connector 17" o:spid="_x0000_s1026" style="position:absolute;z-index:251691008;visibility:visible;mso-wrap-style:square;mso-wrap-distance-left:9pt;mso-wrap-distance-top:0;mso-wrap-distance-right:9pt;mso-wrap-distance-bottom:0;mso-position-horizontal:absolute;mso-position-horizontal-relative:text;mso-position-vertical:absolute;mso-position-vertical-relative:text" from="85.4pt,145.1pt" to="85.4pt,154.85pt" o:gfxdata="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" strokecolor="#7ec182" strokeweight="3pt">
+                <v:stroke joinstyle="miter"/>
+              </v:line>
+            </w:pict>
+          </mc:Fallback>
+        </mc:AlternateContent>
+      </w:r>
+      <w:r>
+        <w:rPr>
+          <w:noProof/>
+        </w:rPr>
+        <mc:AlternateContent>
+          <mc:Choice Requires="wpg">
+            <w:drawing>
+              <wp:anchor distT="0" distB="0" distL="114300" distR="114300" simplePos="0" relativeHeight="251688960" behindDoc="0" locked="0" layoutInCell="1" allowOverlap="1" wp14:anchorId="3D0B6459" wp14:editId="79157ED9">
+                <wp:simplePos x="0" y="0"/>
+                <wp:positionH relativeFrom="column">
+                  <wp:posOffset>1449783</wp:posOffset>
+                </wp:positionH>
+                <wp:positionV relativeFrom="paragraph">
+                  <wp:posOffset>2099793</wp:posOffset>
+                </wp:positionV>
+                <wp:extent cx="31750" cy="123825"/>
+                <wp:effectExtent l="0" t="0" r="44450" b="47625"/>
+                <wp:wrapNone/>
+                <wp:docPr id="13" name="Group 13"/>
+                <wp:cNvGraphicFramePr/>
+                <a:graphic xmlns:a="http://schemas.openxmlformats.org/drawingml/2006/main">
+                  <a:graphicData uri="http://schemas.microsoft.com/office/word/2010/wordprocessingGroup">
+                    <wpg:wgp>
+                      <wpg:cNvGrpSpPr/>
+                      <wpg:grpSpPr>
+                        <a:xfrm>
+                          <a:off x="0" y="0"/>
+                          <a:ext cx="31750" cy="123825"/>
+                          <a:chOff x="19050" y="0"/>
+                          <a:chExt cx="31750" cy="123825"/>
+                        </a:xfrm>
+                      </wpg:grpSpPr>
+                      <wps:wsp>
+                        <wps:cNvPr id="15" name="Straight Connector 15"/>
+                        <wps:cNvCnPr/>
+                        <wps:spPr>
+                          <a:xfrm>
+                            <a:off x="19050" y="0"/>
+                            <a:ext cx="0" cy="123825"/>
+                          </a:xfrm>
+                          <a:prstGeom prst="line">
+                            <a:avLst/>
+                          </a:prstGeom>
+                          <a:ln w="9525">
+                            <a:solidFill>
+                              <a:srgbClr val="9DC4A2"/>
+                            </a:solidFill>
+                          </a:ln>
+                        </wps:spPr>
+                        <wps:style>
+                          <a:lnRef idx="1">
+                            <a:schemeClr val="accent1"/>
+                          </a:lnRef>
+                          <a:fillRef idx="0">
+                            <a:schemeClr val="accent1"/>
+                          </a:fillRef>
+                          <a:effectRef idx="0">
+                            <a:schemeClr val="accent1"/>
+                          </a:effectRef>
+                          <a:fontRef idx="minor">
+                            <a:schemeClr val="tx1"/>
+                          </a:fontRef>
+                        </wps:style>
+                        <wps:bodyPr/>
+                      </wps:wsp>
+                      <wps:wsp>
+                        <wps:cNvPr id="16" name="Straight Connector 16"/>
+                        <wps:cNvCnPr/>
+                        <wps:spPr>
+                          <a:xfrm>
+                            <a:off x="50800" y="0"/>
+                            <a:ext cx="0" cy="123825"/>
+                          </a:xfrm>
+                          <a:prstGeom prst="line">
+                            <a:avLst/>
+                          </a:prstGeom>
+                          <a:ln w="57150">
+                            <a:solidFill>
+                              <a:schemeClr val="bg1"/>
+                            </a:solidFill>
+                          </a:ln>
+                        </wps:spPr>
+                        <wps:style>
+                          <a:lnRef idx="1">
+                            <a:schemeClr val="accent1"/>
+                          </a:lnRef>
+                          <a:fillRef idx="0">
+                            <a:schemeClr val="accent1"/>
+                          </a:fillRef>
+                          <a:effectRef idx="0">
+                            <a:schemeClr val="accent1"/>
+                          </a:effectRef>
+                          <a:fontRef idx="minor">
+                            <a:schemeClr val="tx1"/>
+                          </a:fontRef>
+                        </wps:style>
+                        <wps:bodyPr/>
+                      </wps:wsp>
+                    </wpg:wgp>
+                  </a:graphicData>
+                </a:graphic>
+                <wp14:sizeRelH relativeFrom="margin">
+                  <wp14:pctWidth>0</wp14:pctWidth>
+                </wp14:sizeRelH>
+              </wp:anchor>
+            </w:drawing>
+          </mc:Choice>
+          <mc:Fallback>
+            <w:pict>
+              <v:group w14:anchorId="268E7E76" id="Group 13" o:spid="_x0000_s1026" style="position:absolute;margin-left:114.15pt;margin-top:165.35pt;width:2.5pt;height:9.75pt;z-index:251688960;mso-width-relative:margin" coordorigin="19050" coordsize="31750,123825" o:gfxdata="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">
+                <v:line id="Straight Connector 15" o:spid="_x0000_s1027" style="position:absolute;visibility:visible;mso-wrap-style:square" from="19050,0" to="19050,123825" o:connectortype="straight" o:gfxdata="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" strokecolor="#9dc4a2">
+                  <v:stroke joinstyle="miter"/>
+                </v:line>
+                <v:line id="Straight Connector 16" o:spid="_x0000_s1028" style="position:absolute;visibility:visible;mso-wrap-style:square" from="50800,0" to="50800,123825" o:connectortype="straight" o:gfxdata="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" strokecolor="white [3212]" strokeweight="4.5pt">
+                  <v:stroke joinstyle="miter"/>
+                </v:line>
+              </v:group>
+            </w:pict>
+          </mc:Fallback>
+        </mc:AlternateContent>
+      </w:r>
+      <w:r>
+        <mc:AlternateContent>
+          <mc:Choice Requires="wps">
+            <w:drawing>
+              <wp:anchor distT="0" distB="0" distL="114300" distR="114300" simplePos="0" relativeHeight="251686912" behindDoc="0" locked="0" layoutInCell="1" allowOverlap="1" wp14:anchorId="48B046D7" wp14:editId="2D9A7143">
+                <wp:simplePos x="0" y="0"/>
+                <wp:positionH relativeFrom="column">
+                  <wp:posOffset>1591945</wp:posOffset>
+                </wp:positionH>
+                <wp:positionV relativeFrom="paragraph">
+                  <wp:posOffset>4043045</wp:posOffset>
+                </wp:positionV>
+                <wp:extent cx="74140" cy="88263"/>
+                <wp:effectExtent l="0" t="0" r="2540" b="7620"/>
+                <wp:wrapNone/>
+                <wp:docPr id="419" name="Rectangle 419"/>
+                <wp:cNvGraphicFramePr/>
+                <a:graphic xmlns:a="http://schemas.openxmlformats.org/drawingml/2006/main">
+                  <a:graphicData uri="http://schemas.microsoft.com/office/word/2010/wordprocessingShape">
+                    <wps:wsp>
+                      <wps:cNvSpPr/>
+                      <wps:spPr>
+                        <a:xfrm>
+                          <a:off x="0" y="0"/>
+                          <a:ext cx="74140" cy="88263"/>
+                        </a:xfrm>
+                        <a:prstGeom prst="rect">
+                          <a:avLst/>
+                        </a:prstGeom>
+                        <a:solidFill>
+                          <a:srgbClr val="7EC182"/>
+                        </a:solidFill>
+                        <a:ln>
+                          <a:noFill/>
+                        </a:ln>
+                      </wps:spPr>
+                      <wps:style>
+                        <a:lnRef idx="2">
+                          <a:schemeClr val="accent1">
+                            <a:shade val="50000"/>
+                          </a:schemeClr>
+                        </a:lnRef>
+                        <a:fillRef idx="1">
+                          <a:schemeClr val="accent1"/>
+                        </a:fillRef>
+                        <a:effectRef idx="0">
+                          <a:schemeClr val="accent1"/>
+                        </a:effectRef>
+                        <a:fontRef idx="minor">
+                          <a:schemeClr val="lt1"/>
+                        </a:fontRef>
+                      </wps:style>
+                      <wps:bodyPr rot="0" spcFirstLastPara="0" vertOverflow="overflow" horzOverflow="overflow" vert="horz" wrap="square" lIns="91440" tIns="45720" rIns="91440" bIns="45720" numCol="1" spcCol="0" rtlCol="0" fromWordArt="0" anchor="ctr" anchorCtr="0" forceAA="0" compatLnSpc="1">
+                        <a:prstTxWarp prst="textNoShape">
+                          <a:avLst/>
+                        </a:prstTxWarp>
+                        <a:noAutofit/>
+                      </wps:bodyPr>
+                    </wps:wsp>
+                  </a:graphicData>
+                </a:graphic>
+                <wp14:sizeRelH relativeFrom="margin">
+                  <wp14:pctWidth>0</wp14:pctWidth>
+                </wp14:sizeRelH>
+                <wp14:sizeRelV relativeFrom="margin">
+                  <wp14:pctHeight>0</wp14:pctHeight>
+                </wp14:sizeRelV>
+              </wp:anchor>
+            </w:drawing>
+          </mc:Choice>
+          <mc:Fallback>
+            <w:pict>
+              <v:rect w14:anchorId="1E73DE82" id="Rectangle 419" o:spid="_x0000_s1026" style="position:absolute;margin-left:125.35pt;margin-top:318.35pt;width:5.85pt;height:6.95pt;z-index:251686912;visibility:visible;mso-wrap-style:square;mso-width-percent:0;mso-height-percent:0;mso-wrap-distance-left:9pt;mso-wrap-distance-top:0;mso-wrap-distance-right:9pt;mso-wrap-distance-bottom:0;mso-position-horizontal:absolute;mso-position-horizontal-relative:text;mso-position-vertical:absolute;mso-position-vertical-relative:text;mso-width-percent:0;mso-height-percent:0;mso-width-relative:margin;mso-height-relative:margin;v-text-anchor:middle" o:gfxdata="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" fillcolor="#7ec182" stroked="f" strokeweight="1pt"/>
+            </w:pict>
+          </mc:Fallback>
+        </mc:AlternateContent>
+      </w:r>
+      <w:r>
+        <mc:AlternateContent>
+          <mc:Choice Requires="wps">
+            <w:drawing>
+              <wp:anchor distT="0" distB="0" distL="114300" distR="114300" simplePos="0" relativeHeight="251684864" behindDoc="0" locked="0" layoutInCell="1" allowOverlap="1" wp14:anchorId="18F7D1F0" wp14:editId="763D994F">
+                <wp:simplePos x="0" y="0"/>
+                <wp:positionH relativeFrom="column">
+                  <wp:posOffset>1568450</wp:posOffset>
+                </wp:positionH>
+                <wp:positionV relativeFrom="paragraph">
+                  <wp:posOffset>3549015</wp:posOffset>
+                </wp:positionV>
+                <wp:extent cx="97155" cy="88263"/>
+                <wp:effectExtent l="0" t="0" r="0" b="7620"/>
+                <wp:wrapNone/>
+                <wp:docPr id="12" name="Rectangle 12"/>
+                <wp:cNvGraphicFramePr/>
+                <a:graphic xmlns:a="http://schemas.openxmlformats.org/drawingml/2006/main">
+                  <a:graphicData uri="http://schemas.microsoft.com/office/word/2010/wordprocessingShape">
+                    <wps:wsp>
+                      <wps:cNvSpPr/>
+                      <wps:spPr>
+                        <a:xfrm>
+                          <a:off x="0" y="0"/>
+                          <a:ext cx="97155" cy="88263"/>
+                        </a:xfrm>
+                        <a:prstGeom prst="rect">
+                          <a:avLst/>
+                        </a:prstGeom>
+                        <a:solidFill>
+                          <a:srgbClr val="7EC182"/>
+                        </a:solidFill>
+                        <a:ln>
+                          <a:noFill/>
+                        </a:ln>
+                      </wps:spPr>
+                      <wps:style>
+                        <a:lnRef idx="2">
+                          <a:schemeClr val="accent1">
+                            <a:shade val="50000"/>
+                          </a:schemeClr>
+                        </a:lnRef>
+                        <a:fillRef idx="1">
+                          <a:schemeClr val="accent1"/>
+                        </a:fillRef>
+                        <a:effectRef idx="0">
+                          <a:schemeClr val="accent1"/>
+                        </a:effectRef>
+                        <a:fontRef idx="minor">
+                          <a:schemeClr val="lt1"/>
+                        </a:fontRef>
+                      </wps:style>
+                      <wps:bodyPr rot="0" spcFirstLastPara="0" vertOverflow="overflow" horzOverflow="overflow" vert="horz" wrap="square" lIns="91440" tIns="45720" rIns="91440" bIns="45720" numCol="1" spcCol="0" rtlCol="0" fromWordArt="0" anchor="ctr" anchorCtr="0" forceAA="0" compatLnSpc="1">
+                        <a:prstTxWarp prst="textNoShape">
+                          <a:avLst/>
+                        </a:prstTxWarp>
+                        <a:noAutofit/>
+                      </wps:bodyPr>
+                    </wps:wsp>
+                  </a:graphicData>
+                </a:graphic>
+                <wp14:sizeRelH relativeFrom="margin">
+                  <wp14:pctWidth>0</wp14:pctWidth>
+                </wp14:sizeRelH>
+                <wp14:sizeRelV relativeFrom="margin">
+                  <wp14:pctHeight>0</wp14:pctHeight>
+                </wp14:sizeRelV>
+              </wp:anchor>
+            </w:drawing>
+          </mc:Choice>
+          <mc:Fallback>
+            <w:pict>
+              <v:rect w14:anchorId="14472C01" id="Rectangle 12" o:spid="_x0000_s1026" style="position:absolute;margin-left:123.5pt;margin-top:279.45pt;width:7.65pt;height:6.95pt;z-index:251684864;visibility:visible;mso-wrap-style:square;mso-width-percent:0;mso-height-percent:0;mso-wrap-distance-left:9pt;mso-wrap-distance-top:0;mso-wrap-distance-right:9pt;mso-wrap-distance-bottom:0;mso-position-horizontal:absolute;mso-position-horizontal-relative:text;mso-position-vertical:absolute;mso-position-vertical-relative:text;mso-width-percent:0;mso-height-percent:0;mso-width-relative:margin;mso-height-relative:margin;v-text-anchor:middle" o:gfxdata="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" fillcolor="#7ec182" stroked="f" strokeweight="1pt"/>
+            </w:pict>
+          </mc:Fallback>
+        </mc:AlternateContent>
+      </w:r>
+      <w:r>
+        <mc:AlternateContent>
+          <mc:Choice Requires="wps">
+            <w:drawing>
+              <wp:anchor distT="0" distB="0" distL="114300" distR="114300" simplePos="0" relativeHeight="251682816" behindDoc="0" locked="0" layoutInCell="1" allowOverlap="1" wp14:anchorId="342F6396" wp14:editId="190C3CF3">
+                <wp:simplePos x="0" y="0"/>
+                <wp:positionH relativeFrom="column">
+                  <wp:posOffset>2465705</wp:posOffset>
+                </wp:positionH>
+                <wp:positionV relativeFrom="paragraph">
+                  <wp:posOffset>3955415</wp:posOffset>
+                </wp:positionV>
+                <wp:extent cx="97155" cy="88263"/>
+                <wp:effectExtent l="0" t="0" r="0" b="7620"/>
+                <wp:wrapNone/>
+                <wp:docPr id="418" name="Rectangle 418"/>
+                <wp:cNvGraphicFramePr/>
+                <a:graphic xmlns:a="http://schemas.openxmlformats.org/drawingml/2006/main">
+                  <a:graphicData uri="http://schemas.microsoft.com/office/word/2010/wordprocessingShape">
+                    <wps:wsp>
+                      <wps:cNvSpPr/>
+                      <wps:spPr>
+                        <a:xfrm>
+                          <a:off x="0" y="0"/>
+                          <a:ext cx="97155" cy="88263"/>
+                        </a:xfrm>
+                        <a:prstGeom prst="rect">
+                          <a:avLst/>
+                        </a:prstGeom>
+                        <a:solidFill>
+                          <a:srgbClr val="1F295C"/>
+                        </a:solidFill>
+                        <a:ln>
+                          <a:noFill/>
+                        </a:ln>
+                      </wps:spPr>
+                      <wps:style>
+                        <a:lnRef idx="2">
+                          <a:schemeClr val="accent1">
+                            <a:shade val="50000"/>
+                          </a:schemeClr>
+                        </a:lnRef>
+                        <a:fillRef idx="1">
+                          <a:schemeClr val="accent1"/>
+                        </a:fillRef>
+                        <a:effectRef idx="0">
+                          <a:schemeClr val="accent1"/>
+                        </a:effectRef>
+                        <a:fontRef idx="minor">
+                          <a:schemeClr val="lt1"/>
+                        </a:fontRef>
+                      </wps:style>
+                      <wps:bodyPr rot="0" spcFirstLastPara="0" vertOverflow="overflow" horzOverflow="overflow" vert="horz" wrap="square" lIns="91440" tIns="45720" rIns="91440" bIns="45720" numCol="1" spcCol="0" rtlCol="0" fromWordArt="0" anchor="ctr" anchorCtr="0" forceAA="0" compatLnSpc="1">
+                        <a:prstTxWarp prst="textNoShape">
+                          <a:avLst/>
+                        </a:prstTxWarp>
+                        <a:noAutofit/>
+                      </wps:bodyPr>
+                    </wps:wsp>
+                  </a:graphicData>
+                </a:graphic>
+                <wp14:sizeRelH relativeFrom="margin">
+                  <wp14:pctWidth>0</wp14:pctWidth>
+                </wp14:sizeRelH>
+                <wp14:sizeRelV relativeFrom="margin">
+                  <wp14:pctHeight>0</wp14:pctHeight>
+                </wp14:sizeRelV>
+              </wp:anchor>
+            </w:drawing>
+          </mc:Choice>
+          <mc:Fallback>
+            <w:pict>
+              <v:rect w14:anchorId="2855B577" id="Rectangle 418" o:spid="_x0000_s1026" style="position:absolute;margin-left:194.15pt;margin-top:311.45pt;width:7.65pt;height:6.95pt;z-index:251682816;visibility:visible;mso-wrap-style:square;mso-width-percent:0;mso-height-percent:0;mso-wrap-distance-left:9pt;mso-wrap-distance-top:0;mso-wrap-distance-right:9pt;mso-wrap-distance-bottom:0;mso-position-horizontal:absolute;mso-position-horizontal-relative:text;mso-position-vertical:absolute;mso-position-vertical-relative:text;mso-width-percent:0;mso-height-percent:0;mso-width-relative:margin;mso-height-relative:margin;v-text-anchor:middle" o:gfxdata="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" fillcolor="#1f295c" stroked="f" strokeweight="1pt"/>
+            </w:pict>
+          </mc:Fallback>
+        </mc:AlternateContent>
+      </w:r>
+      <w:r>
+        <w:rPr>
+          <w:noProof/>
+        </w:rPr>
+        <mc:AlternateContent>
+          <mc:Choice Requires="wpg">
+            <w:drawing>
+              <wp:anchor distT="0" distB="0" distL="114300" distR="114300" simplePos="0" relativeHeight="251680768" behindDoc="0" locked="0" layoutInCell="1" allowOverlap="1" wp14:anchorId="058AE663" wp14:editId="3CB5089B">
+                <wp:simplePos x="0" y="0"/>
+                <wp:positionH relativeFrom="column">
+                  <wp:posOffset>5124450</wp:posOffset>
+                </wp:positionH>
+                <wp:positionV relativeFrom="paragraph">
+                  <wp:posOffset>4539615</wp:posOffset>
+                </wp:positionV>
+                <wp:extent cx="72295" cy="123825"/>
+                <wp:effectExtent l="19050" t="0" r="23495" b="28575"/>
+                <wp:wrapNone/>
+                <wp:docPr id="11" name="Group 11"/>
+                <wp:cNvGraphicFramePr/>
+                <a:graphic xmlns:a="http://schemas.openxmlformats.org/drawingml/2006/main">
+                  <a:graphicData uri="http://schemas.microsoft.com/office/word/2010/wordprocessingGroup">
+                    <wpg:wgp>
+                      <wpg:cNvGrpSpPr/>
+                      <wpg:grpSpPr>
+                        <a:xfrm>
+                          <a:off x="0" y="0"/>
+                          <a:ext cx="72295" cy="123825"/>
+                          <a:chOff x="0" y="0"/>
+                          <a:chExt cx="72295" cy="123825"/>
+                        </a:xfrm>
+                      </wpg:grpSpPr>
+                      <wps:wsp>
+                        <wps:cNvPr id="315" name="Straight Connector 315"/>
+                        <wps:cNvCnPr/>
+                        <wps:spPr>
+                          <a:xfrm>
+                            <a:off x="0" y="0"/>
+                            <a:ext cx="0" cy="123825"/>
+                          </a:xfrm>
+                          <a:prstGeom prst="line">
+                            <a:avLst/>
+                          </a:prstGeom>
+                          <a:ln w="38100">
+                            <a:solidFill>
+                              <a:schemeClr val="bg1"/>
+                            </a:solidFill>
+                          </a:ln>
+                        </wps:spPr>
+                        <wps:style>
+                          <a:lnRef idx="1">
+                            <a:schemeClr val="accent1"/>
+                          </a:lnRef>
+                          <a:fillRef idx="0">
+                            <a:schemeClr val="accent1"/>
+                          </a:fillRef>
+                          <a:effectRef idx="0">
+                            <a:schemeClr val="accent1"/>
+                          </a:effectRef>
+                          <a:fontRef idx="minor">
+                            <a:schemeClr val="tx1"/>
+                          </a:fontRef>
+                        </wps:style>
+                        <wps:bodyPr/>
+                      </wps:wsp>
+                      <wpg:grpSp>
+                        <wpg:cNvPr id="407" name="Group 407"/>
+                        <wpg:cNvGrpSpPr/>
+                        <wpg:grpSpPr>
+                          <a:xfrm>
+                            <a:off x="19050" y="0"/>
+                            <a:ext cx="53245" cy="123825"/>
+                            <a:chOff x="0" y="0"/>
+                            <a:chExt cx="53245" cy="123825"/>
+                          </a:xfrm>
+                        </wpg:grpSpPr>
+                        <wps:wsp>
+                          <wps:cNvPr id="408" name="Straight Connector 408"/>
+                          <wps:cNvCnPr/>
+                          <wps:spPr>
+                            <a:xfrm>
+                              <a:off x="0" y="0"/>
+                              <a:ext cx="0" cy="123825"/>
+                            </a:xfrm>
+                            <a:prstGeom prst="line">
+                              <a:avLst/>
+                            </a:prstGeom>
+                            <a:ln w="38100">
+                              <a:solidFill>
+                                <a:schemeClr val="bg1"/>
+                              </a:solidFill>
+                            </a:ln>
+                          </wps:spPr>
+                          <wps:style>
+                            <a:lnRef idx="1">
+                              <a:schemeClr val="accent1"/>
+                            </a:lnRef>
+                            <a:fillRef idx="0">
+                              <a:schemeClr val="accent1"/>
+                            </a:fillRef>
+                            <a:effectRef idx="0">
+                              <a:schemeClr val="accent1"/>
+                            </a:effectRef>
+                            <a:fontRef idx="minor">
+                              <a:schemeClr val="tx1"/>
+                            </a:fontRef>
+                          </wps:style>
+                          <wps:bodyPr/>
+                        </wps:wsp>
+                        <wps:wsp>
+                          <wps:cNvPr id="409" name="Straight Connector 409"/>
+                          <wps:cNvCnPr/>
+                          <wps:spPr>
+                            <a:xfrm>
+                              <a:off x="23940" y="0"/>
+                              <a:ext cx="0" cy="123825"/>
+                            </a:xfrm>
+                            <a:prstGeom prst="line">
+                              <a:avLst/>
+                            </a:prstGeom>
+                            <a:ln w="38100">
+                              <a:solidFill>
+                                <a:srgbClr val="9DC4A2"/>
+                              </a:solidFill>
+                            </a:ln>
+                          </wps:spPr>
+                          <wps:style>
+                            <a:lnRef idx="1">
+                              <a:schemeClr val="accent1"/>
+                            </a:lnRef>
+                            <a:fillRef idx="0">
+                              <a:schemeClr val="accent1"/>
+                            </a:fillRef>
+                            <a:effectRef idx="0">
+                              <a:schemeClr val="accent1"/>
+                            </a:effectRef>
+                            <a:fontRef idx="minor">
+                              <a:schemeClr val="tx1"/>
+                            </a:fontRef>
+                          </wps:style>
+                          <wps:bodyPr/>
+                        </wps:wsp>
+                        <wps:wsp>
+                          <wps:cNvPr id="410" name="Straight Connector 410"/>
+                          <wps:cNvCnPr/>
+                          <wps:spPr>
+                            <a:xfrm>
+                              <a:off x="53245" y="0"/>
+                              <a:ext cx="0" cy="123825"/>
+                            </a:xfrm>
+                            <a:prstGeom prst="line">
+                              <a:avLst/>
+                            </a:prstGeom>
+                            <a:ln w="38100">
+                              <a:solidFill>
+                                <a:schemeClr val="bg1"/>
+                              </a:solidFill>
+                            </a:ln>
+                          </wps:spPr>
+                          <wps:style>
+                            <a:lnRef idx="1">
+                              <a:schemeClr val="accent1"/>
+                            </a:lnRef>
+                            <a:fillRef idx="0">
+                              <a:schemeClr val="accent1"/>
+                            </a:fillRef>
+                            <a:effectRef idx="0">
+                              <a:schemeClr val="accent1"/>
+                            </a:effectRef>
+                            <a:fontRef idx="minor">
+                              <a:schemeClr val="tx1"/>
+                            </a:fontRef>
+                          </wps:style>
+                          <wps:bodyPr/>
+                        </wps:wsp>
+                      </wpg:grpSp>
+                    </wpg:wgp>
+                  </a:graphicData>
+                </a:graphic>
+              </wp:anchor>
+            </w:drawing>
+          </mc:Choice>
+          <mc:Fallback>
+            <w:pict>
+              <v:group w14:anchorId="645D12A7" id="Group 11" o:spid="_x0000_s1026" style="position:absolute;margin-left:403.5pt;margin-top:357.45pt;width:5.7pt;height:9.75pt;z-index:251680768" coordsize="72295,123825" o:gfxdata="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">
+                <v:line id="Straight Connector 315" o:spid="_x0000_s1027" style="position:absolute;visibility:visible;mso-wrap-style:square" from="0,0" to="0,123825" o:connectortype="straight" o:gfxdata="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" strokecolor="white [3212]" strokeweight="3pt">
+                  <v:stroke joinstyle="miter"/>
+                </v:line>
+                <v:group id="Group 407" o:spid="_x0000_s1028" style="position:absolute;left:19050;width:53245;height:123825" coordsize="53245,123825" o:gfxdata="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">
+                  <v:line id="Straight Connector 408" o:spid="_x0000_s1029" style="position:absolute;visibility:visible;mso-wrap-style:square" from="0,0" to="0,123825" o:connectortype="straight" o:gfxdata="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" strokecolor="white [3212]" strokeweight="3pt">
+                    <v:stroke joinstyle="miter"/>
+                  </v:line>
+                  <v:line id="Straight Connector 409" o:spid="_x0000_s1030" style="position:absolute;visibility:visible;mso-wrap-style:square" from="23940,0" to="23940,123825" o:connectortype="straight" o:gfxdata="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" strokecolor="#9dc4a2" strokeweight="3pt">
+                    <v:stroke joinstyle="miter"/>
+                  </v:line>
+                  <v:line id="Straight Connector 410" o:spid="_x0000_s1031" style="position:absolute;visibility:visible;mso-wrap-style:square" from="53245,0" to="53245,123825" o:connectortype="straight" o:gfxdata="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" strokecolor="white [3212]" strokeweight="3pt">
+                    <v:stroke joinstyle="miter"/>
+                  </v:line>
+                </v:group>
+              </v:group>
+            </w:pict>
+          </mc:Fallback>
+        </mc:AlternateContent>
+      </w:r>
+      <w:r>
+        <w:rPr>
+          <w:noProof/>
+        </w:rPr>
+        <mc:AlternateContent>
+          <mc:Choice Requires="wpg">
+            <w:drawing>
+              <wp:anchor distT="0" distB="0" distL="114300" distR="114300" simplePos="0" relativeHeight="251666432" behindDoc="0" locked="0" layoutInCell="1" allowOverlap="1" wp14:anchorId="0817F555" wp14:editId="1A2B7B3F">
+                <wp:simplePos x="0" y="0"/>
+                <wp:positionH relativeFrom="column">
+                  <wp:posOffset>4991100</wp:posOffset>
+                </wp:positionH>
+                <wp:positionV relativeFrom="paragraph">
+                  <wp:posOffset>4387215</wp:posOffset>
+                </wp:positionV>
+                <wp:extent cx="50800" cy="123825"/>
+                <wp:effectExtent l="19050" t="0" r="44450" b="47625"/>
+                <wp:wrapNone/>
+                <wp:docPr id="10" name="Group 10"/>
+                <wp:cNvGraphicFramePr/>
+                <a:graphic xmlns:a="http://schemas.openxmlformats.org/drawingml/2006/main">
+                  <a:graphicData uri="http://schemas.microsoft.com/office/word/2010/wordprocessingGroup">
+                    <wpg:wgp>
+                      <wpg:cNvGrpSpPr/>
+                      <wpg:grpSpPr>
+                        <a:xfrm>
+                          <a:off x="0" y="0"/>
+                          <a:ext cx="50800" cy="123825"/>
+                          <a:chOff x="0" y="0"/>
+                          <a:chExt cx="50800" cy="123825"/>
+                        </a:xfrm>
+                      </wpg:grpSpPr>
+                      <wps:wsp>
+                        <wps:cNvPr id="3" name="Straight Connector 3"/>
+                        <wps:cNvCnPr/>
+                        <wps:spPr>
+                          <a:xfrm>
+                            <a:off x="0" y="0"/>
+                            <a:ext cx="0" cy="123825"/>
+                          </a:xfrm>
+                          <a:prstGeom prst="line">
+                            <a:avLst/>
+                          </a:prstGeom>
+                          <a:ln w="38100">
+                            <a:solidFill>
+                              <a:schemeClr val="bg1"/>
+                            </a:solidFill>
+                          </a:ln>
+                        </wps:spPr>
+                        <wps:style>
+                          <a:lnRef idx="1">
+                            <a:schemeClr val="accent1"/>
+                          </a:lnRef>
+                          <a:fillRef idx="0">
+                            <a:schemeClr val="accent1"/>
+                          </a:fillRef>
+                          <a:effectRef idx="0">
+                            <a:schemeClr val="accent1"/>
+                          </a:effectRef>
+                          <a:fontRef idx="minor">
+                            <a:schemeClr val="tx1"/>
+                          </a:fontRef>
+                        </wps:style>
+                        <wps:bodyPr/>
+                      </wps:wsp>
+                      <wps:wsp>
+                        <wps:cNvPr id="320" name="Straight Connector 320"/>
+                        <wps:cNvCnPr/>
+                        <wps:spPr>
+                          <a:xfrm>
+                            <a:off x="19050" y="0"/>
+                            <a:ext cx="0" cy="123825"/>
+                          </a:xfrm>
+                          <a:prstGeom prst="line">
+                            <a:avLst/>
+                          </a:prstGeom>
+                          <a:ln w="9525">
+                            <a:solidFill>
+                              <a:srgbClr val="9DC4A2"/>
+                            </a:solidFill>
+                          </a:ln>
+                        </wps:spPr>
+                        <wps:style>
+                          <a:lnRef idx="1">
+                            <a:schemeClr val="accent1"/>
+                          </a:lnRef>
+                          <a:fillRef idx="0">
+                            <a:schemeClr val="accent1"/>
+                          </a:fillRef>
+                          <a:effectRef idx="0">
+                            <a:schemeClr val="accent1"/>
+                          </a:effectRef>
+                          <a:fontRef idx="minor">
+                            <a:schemeClr val="tx1"/>
+                          </a:fontRef>
+                        </wps:style>
+                        <wps:bodyPr/>
+                      </wps:wsp>
+                      <wps:wsp>
+                        <wps:cNvPr id="321" name="Straight Connector 321"/>
+                        <wps:cNvCnPr/>
+                        <wps:spPr>
+                          <a:xfrm>
+                            <a:off x="50800" y="0"/>
+                            <a:ext cx="0" cy="123825"/>
+                          </a:xfrm>
+                          <a:prstGeom prst="line">
+                            <a:avLst/>
+                          </a:prstGeom>
+                          <a:ln w="57150">
+                            <a:solidFill>
+                              <a:schemeClr val="bg1"/>
+                            </a:solidFill>
+                          </a:ln>
+                        </wps:spPr>
+                        <wps:style>
+                          <a:lnRef idx="1">
+                            <a:schemeClr val="accent1"/>
+                          </a:lnRef>
+                          <a:fillRef idx="0">
+                            <a:schemeClr val="accent1"/>
+                          </a:fillRef>
+                          <a:effectRef idx="0">
+                            <a:schemeClr val="accent1"/>
+                          </a:effectRef>
+                          <a:fontRef idx="minor">
+                            <a:schemeClr val="tx1"/>
+                          </a:fontRef>
+                        </wps:style>
+                        <wps:bodyPr/>
+                      </wps:wsp>
+                    </wpg:wgp>
+                  </a:graphicData>
+                </a:graphic>
+              </wp:anchor>
+            </w:drawing>
+          </mc:Choice>
+          <mc:Fallback>
+            <w:pict>
+              <v:group w14:anchorId="0CF1E957" id="Group 10" o:spid="_x0000_s1026" style="position:absolute;margin-left:393pt;margin-top:345.45pt;width:4pt;height:9.75pt;z-index:251666432" coordsize="50800,123825" o:gfxdata="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">
+                <v:line id="Straight Connector 3" o:spid="_x0000_s1027" style="position:absolute;visibility:visible;mso-wrap-style:square" from="0,0" to="0,123825" o:connectortype="straight" o:gfxdata="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" strokecolor="white [3212]" strokeweight="3pt">
+                  <v:stroke joinstyle="miter"/>
+                </v:line>
+                <v:line id="Straight Connector 320" o:spid="_x0000_s1028" style="position:absolute;visibility:visible;mso-wrap-style:square" from="19050,0" to="19050,123825" o:connectortype="straight" o:gfxdata="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" strokecolor="#9dc4a2">
+                  <v:stroke joinstyle="miter"/>
+                </v:line>
+                <v:line id="Straight Connector 321" o:spid="_x0000_s1029" style="position:absolute;visibility:visible;mso-wrap-style:square" from="50800,0" to="50800,123825" o:connectortype="straight" o:gfxdata="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" strokecolor="white [3212]" strokeweight="4.5pt">
+                  <v:stroke joinstyle="miter"/>
+                </v:line>
+              </v:group>
+            </w:pict>
+          </mc:Fallback>
+        </mc:AlternateContent>
+      </w:r>
+      <w:r>
+        <mc:AlternateContent>
+          <mc:Choice Requires="wps">
+            <w:drawing>
+              <wp:anchor distT="0" distB="0" distL="114300" distR="114300" simplePos="0" relativeHeight="251677696" behindDoc="0" locked="0" layoutInCell="1" allowOverlap="1" wp14:anchorId="1123F0AA" wp14:editId="2AD455E4">
+                <wp:simplePos x="0" y="0"/>
+                <wp:positionH relativeFrom="column">
+                  <wp:posOffset>1568450</wp:posOffset>
+                </wp:positionH>
+                <wp:positionV relativeFrom="paragraph">
+                  <wp:posOffset>2837815</wp:posOffset>
+                </wp:positionV>
+                <wp:extent cx="0" cy="123825"/>
+                <wp:effectExtent l="19050" t="0" r="19050" b="28575"/>
+                <wp:wrapNone/>
+                <wp:docPr id="9" name="Straight Connector 9"/>
+                <wp:cNvGraphicFramePr/>
+                <a:graphic xmlns:a="http://schemas.openxmlformats.org/drawingml/2006/main">
+                  <a:graphicData uri="http://schemas.microsoft.com/office/word/2010/wordprocessingShape">
+                    <wps:wsp>
+                      <wps:cNvCnPr/>
+                      <wps:spPr>
+                        <a:xfrm>
+                          <a:off x="0" y="0"/>
+                          <a:ext cx="0" cy="123825"/>
+                        </a:xfrm>
+                        <a:prstGeom prst="line">
+                          <a:avLst/>
+                        </a:prstGeom>
+                        <a:ln w="38100">
+                          <a:solidFill>
+                            <a:srgbClr val="1F295C"/>
+                          </a:solidFill>
+                        </a:ln>
+                      </wps:spPr>
+                      <wps:style>
+                        <a:lnRef idx="1">
+                          <a:schemeClr val="accent1"/>
+                        </a:lnRef>
+                        <a:fillRef idx="0">
+                          <a:schemeClr val="accent1"/>
+                        </a:fillRef>
+                        <a:effectRef idx="0">
+                          <a:schemeClr val="accent1"/>
+                        </a:effectRef>
+                        <a:fontRef idx="minor">
+                          <a:schemeClr val="tx1"/>
+                        </a:fontRef>
+                      </wps:style>
+                      <wps:bodyPr/>
+                    </wps:wsp>
+                  </a:graphicData>
+                </a:graphic>
+              </wp:anchor>
+            </w:drawing>
+          </mc:Choice>
+          <mc:Fallback>
+            <w:pict>
+              <v:line w14:anchorId="1F2DB4EB" id="Straight Connector 9" o:spid="_x0000_s1026" style="position:absolute;z-index:251677696;visibility:visible;mso-wrap-style:square;mso-wrap-distance-left:9pt;mso-wrap-distance-top:0;mso-wrap-distance-right:9pt;mso-wrap-distance-bottom:0;mso-position-horizontal:absolute;mso-position-horizontal-relative:text;mso-position-vertical:absolute;mso-position-vertical-relative:text" from="123.5pt,223.45pt" to="123.5pt,233.2pt" o:gfxdata="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" strokecolor="#1f295c" strokeweight="3pt">
+                <v:stroke joinstyle="miter"/>
+              </v:line>
+            </w:pict>
+          </mc:Fallback>
+        </mc:AlternateContent>
+      </w:r>
+      <w:r>
+        <w:rPr>
+          <w:noProof/>
+        </w:rPr>
+        <mc:AlternateContent>
+          <mc:Choice Requires="wpg">
+            <w:drawing>
+              <wp:anchor distT="0" distB="0" distL="114300" distR="114300" simplePos="0" relativeHeight="251675648" behindDoc="0" locked="0" layoutInCell="1" allowOverlap="1" wp14:anchorId="2EEFE525" wp14:editId="443683B3">
+                <wp:simplePos x="0" y="0"/>
+                <wp:positionH relativeFrom="column">
+                  <wp:posOffset>2381250</wp:posOffset>
+                </wp:positionH>
+                <wp:positionV relativeFrom="paragraph">
+                  <wp:posOffset>1923415</wp:posOffset>
+                </wp:positionV>
+                <wp:extent cx="141605" cy="254000"/>
+                <wp:effectExtent l="0" t="0" r="0" b="0"/>
+                <wp:wrapNone/>
+                <wp:docPr id="8" name="Group 8"/>
+                <wp:cNvGraphicFramePr/>
+                <a:graphic xmlns:a="http://schemas.openxmlformats.org/drawingml/2006/main">
+                  <a:graphicData uri="http://schemas.microsoft.com/office/word/2010/wordprocessingGroup">
+                    <wpg:wgp>
+                      <wpg:cNvGrpSpPr/>
+                      <wpg:grpSpPr>
+                        <a:xfrm>
+                          <a:off x="0" y="0"/>
+                          <a:ext cx="141605" cy="254000"/>
+                          <a:chOff x="0" y="0"/>
+                          <a:chExt cx="141605" cy="254000"/>
+                        </a:xfrm>
+                      </wpg:grpSpPr>
+                      <wps:wsp>
+                        <wps:cNvPr id="317" name="Rectangle 317"/>
+                        <wps:cNvSpPr/>
+                        <wps:spPr>
+                          <a:xfrm>
+                            <a:off x="44450" y="0"/>
+                            <a:ext cx="97155" cy="127000"/>
+                          </a:xfrm>
+                          <a:prstGeom prst="rect">
+                            <a:avLst/>
+                          </a:prstGeom>
+                          <a:solidFill>
+                            <a:srgbClr val="1F295C"/>
+                          </a:solidFill>
+                          <a:ln>
+                            <a:noFill/>
+                          </a:ln>
+                        </wps:spPr>
+                        <wps:style>
+                          <a:lnRef idx="2">
+                            <a:schemeClr val="accent1">
+                              <a:shade val="50000"/>
+                            </a:schemeClr>
+                          </a:lnRef>
+                          <a:fillRef idx="1">
+                            <a:schemeClr val="accent1"/>
+                          </a:fillRef>
+                          <a:effectRef idx="0">
+                            <a:schemeClr val="accent1"/>
+                          </a:effectRef>
+                          <a:fontRef idx="minor">
+                            <a:schemeClr val="lt1"/>
+                          </a:fontRef>
+                        </wps:style>
+                        <wps:bodyPr rot="0" spcFirstLastPara="0" vertOverflow="overflow" horzOverflow="overflow" vert="horz" wrap="square" lIns="91440" tIns="45720" rIns="91440" bIns="45720" numCol="1" spcCol="0" rtlCol="0" fromWordArt="0" anchor="ctr" anchorCtr="0" forceAA="0" compatLnSpc="1">
+                          <a:prstTxWarp prst="textNoShape">
+                            <a:avLst/>
+                          </a:prstTxWarp>
+                          <a:noAutofit/>
+                        </wps:bodyPr>
+                      </wps:wsp>
+                      <wps:wsp>
+                        <wps:cNvPr id="7" name="Rectangle 7"/>
+                        <wps:cNvSpPr/>
+                        <wps:spPr>
+                          <a:xfrm>
+                            <a:off x="0" y="127000"/>
+                            <a:ext cx="97782" cy="127000"/>
+                          </a:xfrm>
+                          <a:prstGeom prst="rect">
+                            <a:avLst/>
+                          </a:prstGeom>
+                          <a:solidFill>
+                            <a:srgbClr val="1F295C"/>
+                          </a:solidFill>
+                          <a:ln>
+                            <a:noFill/>
+                          </a:ln>
+                        </wps:spPr>
+                        <wps:style>
+                          <a:lnRef idx="2">
+                            <a:schemeClr val="accent1">
+                              <a:shade val="50000"/>
+                            </a:schemeClr>
+                          </a:lnRef>
+                          <a:fillRef idx="1">
+                            <a:schemeClr val="accent1"/>
+                          </a:fillRef>
+                          <a:effectRef idx="0">
+                            <a:schemeClr val="accent1"/>
+                          </a:effectRef>
+                          <a:fontRef idx="minor">
+                            <a:schemeClr val="lt1"/>
+                          </a:fontRef>
+                        </wps:style>
+                        <wps:bodyPr rot="0" spcFirstLastPara="0" vertOverflow="overflow" horzOverflow="overflow" vert="horz" wrap="square" lIns="91440" tIns="45720" rIns="91440" bIns="45720" numCol="1" spcCol="0" rtlCol="0" fromWordArt="0" anchor="ctr" anchorCtr="0" forceAA="0" compatLnSpc="1">
+                          <a:prstTxWarp prst="textNoShape">
+                            <a:avLst/>
+                          </a:prstTxWarp>
+                          <a:noAutofit/>
+                        </wps:bodyPr>
+                      </wps:wsp>
+                    </wpg:wgp>
+                  </a:graphicData>
+                </a:graphic>
+              </wp:anchor>
+            </w:drawing>
+          </mc:Choice>
+          <mc:Fallback>
+            <w:pict>
+              <v:group w14:anchorId="3A0F4700" id="Group 8" o:spid="_x0000_s1026" style="position:absolute;margin-left:187.5pt;margin-top:151.45pt;width:11.15pt;height:20pt;z-index:251675648" coordsize="141605,254000" o:gfxdata="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">
+                <v:rect id="Rectangle 317" o:spid="_x0000_s1027" style="position:absolute;left:44450;width:97155;height:127000;visibility:visible;mso-wrap-style:square;v-text-anchor:middle" o:gfxdata="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" fillcolor="#1f295c" stroked="f" strokeweight="1pt"/>
+                <v:rect id="Rectangle 7" o:spid="_x0000_s1028" style="position:absolute;top:127000;width:97782;height:127000;visibility:visible;mso-wrap-style:square;v-text-anchor:middle" o:gfxdata="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" fillcolor="#1f295c" stroked="f" strokeweight="1pt"/>
+              </v:group>
+            </w:pict>
+          </mc:Fallback>
+        </mc:AlternateContent>
+      </w:r>
+      <w:r>
+        <w:rPr>
+          <w:noProof/>
+        </w:rPr>
+        <mc:AlternateContent>
+          <mc:Choice Requires="wpg">
+            <w:drawing>
+              <wp:anchor distT="0" distB="0" distL="114300" distR="114300" simplePos="0" relativeHeight="251671552" behindDoc="0" locked="0" layoutInCell="1" allowOverlap="1" wp14:anchorId="7A6739E6" wp14:editId="65251E85">
+                <wp:simplePos x="0" y="0"/>
+                <wp:positionH relativeFrom="column">
+                  <wp:posOffset>3803650</wp:posOffset>
+                </wp:positionH>
+                <wp:positionV relativeFrom="paragraph">
+                  <wp:posOffset>4577715</wp:posOffset>
+                </wp:positionV>
+                <wp:extent cx="108585" cy="146050"/>
+                <wp:effectExtent l="0" t="0" r="5715" b="6350"/>
+                <wp:wrapNone/>
+                <wp:docPr id="6" name="Group 6"/>
+                <wp:cNvGraphicFramePr/>
+                <a:graphic xmlns:a="http://schemas.openxmlformats.org/drawingml/2006/main">
+                  <a:graphicData uri="http://schemas.microsoft.com/office/word/2010/wordprocessingGroup">
+                    <wpg:wgp>
+                      <wpg:cNvGrpSpPr/>
+                      <wpg:grpSpPr>
+                        <a:xfrm>
+                          <a:off x="0" y="0"/>
+                          <a:ext cx="108585" cy="146050"/>
+                          <a:chOff x="0" y="0"/>
+                          <a:chExt cx="108585" cy="146050"/>
+                        </a:xfrm>
+                      </wpg:grpSpPr>
+                      <wps:wsp>
+                        <wps:cNvPr id="5" name="Straight Connector 5"/>
+                        <wps:cNvCnPr/>
+                        <wps:spPr>
+                          <a:xfrm>
+                            <a:off x="57150" y="0"/>
+                            <a:ext cx="0" cy="123825"/>
+                          </a:xfrm>
+                          <a:prstGeom prst="line">
+                            <a:avLst/>
+                          </a:prstGeom>
+                          <a:ln w="12700">
+                            <a:solidFill>
+                              <a:srgbClr val="9DC4A2"/>
+                            </a:solidFill>
+                          </a:ln>
+                        </wps:spPr>
+                        <wps:style>
+                          <a:lnRef idx="1">
+                            <a:schemeClr val="accent1"/>
+                          </a:lnRef>
+                          <a:fillRef idx="0">
+                            <a:schemeClr val="accent1"/>
+                          </a:fillRef>
+                          <a:effectRef idx="0">
+                            <a:schemeClr val="accent1"/>
+                          </a:effectRef>
+                          <a:fontRef idx="minor">
+                            <a:schemeClr val="tx1"/>
+                          </a:fontRef>
+                        </wps:style>
+                        <wps:bodyPr/>
+                      </wps:wsp>
+                      <wps:wsp>
+                        <wps:cNvPr id="319" name="Rectangle 319"/>
+                        <wps:cNvSpPr/>
+                        <wps:spPr>
+                          <a:xfrm>
+                            <a:off x="63500" y="19050"/>
+                            <a:ext cx="45085" cy="127000"/>
+                          </a:xfrm>
+                          <a:prstGeom prst="rect">
+                            <a:avLst/>
+                          </a:prstGeom>
+                          <a:solidFill>
+                            <a:schemeClr val="bg1"/>
+                          </a:solidFill>
+                          <a:ln>
+                            <a:noFill/>
+                          </a:ln>
+                        </wps:spPr>
+                        <wps:style>
+                          <a:lnRef idx="2">
+                            <a:schemeClr val="accent1">
+                              <a:shade val="50000"/>
+                            </a:schemeClr>
+                          </a:lnRef>
+                          <a:fillRef idx="1">
+                            <a:schemeClr val="accent1"/>
+                          </a:fillRef>
+                          <a:effectRef idx="0">
+                            <a:schemeClr val="accent1"/>
+                          </a:effectRef>
+                          <a:fontRef idx="minor">
+                            <a:schemeClr val="lt1"/>
+                          </a:fontRef>
+                        </wps:style>
+                        <wps:bodyPr rot="0" spcFirstLastPara="0" vertOverflow="overflow" horzOverflow="overflow" vert="horz" wrap="square" lIns="91440" tIns="45720" rIns="91440" bIns="45720" numCol="1" spcCol="0" rtlCol="0" fromWordArt="0" anchor="ctr" anchorCtr="0" forceAA="0" compatLnSpc="1">
+                          <a:prstTxWarp prst="textNoShape">
+                            <a:avLst/>
+                          </a:prstTxWarp>
+                          <a:noAutofit/>
+                        </wps:bodyPr>
+                      </wps:wsp>
+                      <wps:wsp>
+                        <wps:cNvPr id="306" name="Rectangle 306"/>
+                        <wps:cNvSpPr/>
+                        <wps:spPr>
+                          <a:xfrm>
+                            <a:off x="0" y="0"/>
+                            <a:ext cx="54610" cy="127000"/>
+                          </a:xfrm>
+                          <a:prstGeom prst="rect">
+                            <a:avLst/>
+                          </a:prstGeom>
+                          <a:solidFill>
+                            <a:schemeClr val="bg1"/>
+                          </a:solidFill>
+                          <a:ln>
+                            <a:noFill/>
+                          </a:ln>
+                        </wps:spPr>
+                        <wps:style>
+                          <a:lnRef idx="2">
+                            <a:schemeClr val="accent1">
+                              <a:shade val="50000"/>
+                            </a:schemeClr>
+                          </a:lnRef>
+                          <a:fillRef idx="1">
+                            <a:schemeClr val="accent1"/>
+                          </a:fillRef>
+                          <a:effectRef idx="0">
+                            <a:schemeClr val="accent1"/>
+                          </a:effectRef>
+                          <a:fontRef idx="minor">
+                            <a:schemeClr val="lt1"/>
+                          </a:fontRef>
+                        </wps:style>
+                        <wps:bodyPr rot="0" spcFirstLastPara="0" vertOverflow="overflow" horzOverflow="overflow" vert="horz" wrap="square" lIns="91440" tIns="45720" rIns="91440" bIns="45720" numCol="1" spcCol="0" rtlCol="0" fromWordArt="0" anchor="ctr" anchorCtr="0" forceAA="0" compatLnSpc="1">
+                          <a:prstTxWarp prst="textNoShape">
+                            <a:avLst/>
+                          </a:prstTxWarp>
+                          <a:noAutofit/>
+                        </wps:bodyPr>
+                      </wps:wsp>
+                    </wpg:wgp>
+                  </a:graphicData>
+                </a:graphic>
+              </wp:anchor>
+            </w:drawing>
+          </mc:Choice>
+          <mc:Fallback>
+            <w:pict>
+              <v:group w14:anchorId="2DFD12D8" id="Group 6" o:spid="_x0000_s1026" style="position:absolute;margin-left:299.5pt;margin-top:360.45pt;width:8.55pt;height:11.5pt;z-index:251671552" coordsize="108585,146050" o:gfxdata="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">
+                <v:line id="Straight Connector 5" o:spid="_x0000_s1027" style="position:absolute;visibility:visible;mso-wrap-style:square" from="57150,0" to="57150,123825" o:connectortype="straight" o:gfxdata="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" strokecolor="#9dc4a2" strokeweight="1pt">
+                  <v:stroke joinstyle="miter"/>
+                </v:line>
+                <v:rect id="Rectangle 319" o:spid="_x0000_s1028" style="position:absolute;left:63500;top:19050;width:45085;height:127000;visibility:visible;mso-wrap-style:square;v-text-anchor:middle" o:gfxdata="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" fillcolor="white [3212]" stroked="f" strokeweight="1pt"/>
+                <v:rect id="Rectangle 306" o:spid="_x0000_s1029" style="position:absolute;width:54610;height:127000;visibility:visible;mso-wrap-style:square;v-text-anchor:middle" o:gfxdata="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" fillcolor="white [3212]" stroked="f" strokeweight="1pt"/>
+              </v:group>
+            </w:pict>
+          </mc:Fallback>
+        </mc:AlternateContent>
+      </w:r>
       <w:bookmarkStart w:id="0" w:name="_GoBack"/>
+      <w:r>
+        <mc:AlternateContent>
+          <mc:Choice Requires="wps">
+            <w:drawing>
+              <wp:anchor distT="0" distB="0" distL="114300" distR="114300" simplePos="0" relativeHeight="251657216" behindDoc="0" locked="0" layoutInCell="1" allowOverlap="1" wp14:anchorId="5C10B8CB" wp14:editId="088E33D8">
+                <wp:simplePos x="0" y="0"/>
+                <wp:positionH relativeFrom="column">
+                  <wp:posOffset>2609850</wp:posOffset>
+                </wp:positionH>
+                <wp:positionV relativeFrom="paragraph">
+                  <wp:posOffset>4666615</wp:posOffset>
+                </wp:positionV>
+                <wp:extent cx="97155" cy="127000"/>
+                <wp:effectExtent l="0" t="0" r="0" b="6350"/>
+                <wp:wrapNone/>
+                <wp:docPr id="338" name="Rectangle 338"/>
+                <wp:cNvGraphicFramePr/>
+                <a:graphic xmlns:a="http://schemas.openxmlformats.org/drawingml/2006/main">
+                  <a:graphicData uri="http://schemas.microsoft.com/office/word/2010/wordprocessingShape">
+                    <wps:wsp>
+                      <wps:cNvSpPr/>
+                      <wps:spPr>
+                        <a:xfrm>
+                          <a:off x="0" y="0"/>
+                          <a:ext cx="97155" cy="127000"/>
+                        </a:xfrm>
+                        <a:prstGeom prst="rect">
+                          <a:avLst/>
+                        </a:prstGeom>
+                        <a:solidFill>
+                          <a:schemeClr val="bg1"/>
+                        </a:solidFill>
+                        <a:ln>
+                          <a:noFill/>
+                        </a:ln>
+                      </wps:spPr>
+                      <wps:style>
+                        <a:lnRef idx="2">
+                          <a:schemeClr val="accent1">
+                            <a:shade val="50000"/>
+                          </a:schemeClr>
+                        </a:lnRef>
+                        <a:fillRef idx="1">
+                          <a:schemeClr val="accent1"/>
+                        </a:fillRef>
+                        <a:effectRef idx="0">
+                          <a:schemeClr val="accent1"/>
+                        </a:effectRef>
+                        <a:fontRef idx="minor">
+                          <a:schemeClr val="lt1"/>
+                        </a:fontRef>
+                      </wps:style>
+                      <wps:bodyPr rot="0" spcFirstLastPara="0" vertOverflow="overflow" horzOverflow="overflow" vert="horz" wrap="square" lIns="91440" tIns="45720" rIns="91440" bIns="45720" numCol="1" spcCol="0" rtlCol="0" fromWordArt="0" anchor="ctr" anchorCtr="0" forceAA="0" compatLnSpc="1">
+                        <a:prstTxWarp prst="textNoShape">
+                          <a:avLst/>
+                        </a:prstTxWarp>
+                        <a:noAutofit/>
+                      </wps:bodyPr>
+                    </wps:wsp>
+                  </a:graphicData>
+                </a:graphic>
+                <wp14:sizeRelH relativeFrom="margin">
+                  <wp14:pctWidth>0</wp14:pctWidth>
+                </wp14:sizeRelH>
+              </wp:anchor>
+            </w:drawing>
+          </mc:Choice>
+          <mc:Fallback>
+            <w:pict>
+              <v:rect w14:anchorId="4B6FBF80" id="Rectangle 338" o:spid="_x0000_s1026" style="position:absolute;margin-left:205.5pt;margin-top:367.45pt;width:7.65pt;height:10pt;z-index:251657216;visibility:visible;mso-wrap-style:square;mso-width-percent:0;mso-wrap-distance-left:9pt;mso-wrap-distance-top:0;mso-wrap-distance-right:9pt;mso-wrap-distance-bottom:0;mso-position-horizontal:absolute;mso-position-horizontal-relative:text;mso-position-vertical:absolute;mso-position-vertical-relative:text;mso-width-percent:0;mso-width-relative:margin;v-text-anchor:middle" o:gfxdata="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" fillcolor="white [3212]" stroked="f" strokeweight="1pt"/>
+            </w:pict>
+          </mc:Fallback>
+        </mc:AlternateContent>
+      </w:r>
+      <w:bookmarkEnd w:id="0"/>
+      <w:r>
+        <mc:AlternateContent>
+          <mc:Choice Requires="wps">
+            <w:drawing>
+              <wp:anchor distT="0" distB="0" distL="114300" distR="114300" simplePos="0" relativeHeight="251655168" behindDoc="0" locked="0" layoutInCell="1" allowOverlap="1" wp14:anchorId="52678EC1" wp14:editId="69DC5F2C">
+                <wp:simplePos x="0" y="0"/>
+                <wp:positionH relativeFrom="column">
+                  <wp:posOffset>2458085</wp:posOffset>
+                </wp:positionH>
+                <wp:positionV relativeFrom="paragraph">
+                  <wp:posOffset>4511675</wp:posOffset>
+                </wp:positionV>
+                <wp:extent cx="97155" cy="127000"/>
+                <wp:effectExtent l="0" t="0" r="0" b="6350"/>
+                <wp:wrapNone/>
+                <wp:docPr id="318" name="Rectangle 318"/>
+                <wp:cNvGraphicFramePr/>
+                <a:graphic xmlns:a="http://schemas.openxmlformats.org/drawingml/2006/main">
+                  <a:graphicData uri="http://schemas.microsoft.com/office/word/2010/wordprocessingShape">
+                    <wps:wsp>
+                      <wps:cNvSpPr/>
+                      <wps:spPr>
+                        <a:xfrm>
+                          <a:off x="0" y="0"/>
+                          <a:ext cx="97155" cy="127000"/>
+                        </a:xfrm>
+                        <a:prstGeom prst="rect">
+                          <a:avLst/>
+                        </a:prstGeom>
+                        <a:solidFill>
+                          <a:srgbClr val="1F295C"/>
+                        </a:solidFill>
+                        <a:ln>
+                          <a:noFill/>
+                        </a:ln>
+                      </wps:spPr>
+                      <wps:style>
+                        <a:lnRef idx="2">
+                          <a:schemeClr val="accent1">
+                            <a:shade val="50000"/>
+                          </a:schemeClr>
+                        </a:lnRef>
+                        <a:fillRef idx="1">
+                          <a:schemeClr val="accent1"/>
+                        </a:fillRef>
+                        <a:effectRef idx="0">
+                          <a:schemeClr val="accent1"/>
+                        </a:effectRef>
+                        <a:fontRef idx="minor">
+                          <a:schemeClr val="lt1"/>
+                        </a:fontRef>
+                      </wps:style>
+                      <wps:bodyPr rot="0" spcFirstLastPara="0" vertOverflow="overflow" horzOverflow="overflow" vert="horz" wrap="square" lIns="91440" tIns="45720" rIns="91440" bIns="45720" numCol="1" spcCol="0" rtlCol="0" fromWordArt="0" anchor="ctr" anchorCtr="0" forceAA="0" compatLnSpc="1">
+                        <a:prstTxWarp prst="textNoShape">
+                          <a:avLst/>
+                        </a:prstTxWarp>
+                        <a:noAutofit/>
+                      </wps:bodyPr>
+                    </wps:wsp>
+                  </a:graphicData>
+                </a:graphic>
+                <wp14:sizeRelH relativeFrom="margin">
+                  <wp14:pctWidth>0</wp14:pctWidth>
+                </wp14:sizeRelH>
+              </wp:anchor>
+            </w:drawing>
+          </mc:Choice>
+          <mc:Fallback>
+            <w:pict>
+              <v:rect w14:anchorId="52290ADD" id="Rectangle 318" o:spid="_x0000_s1026" style="position:absolute;margin-left:193.55pt;margin-top:355.25pt;width:7.65pt;height:10pt;z-index:251655168;visibility:visible;mso-wrap-style:square;mso-width-percent:0;mso-wrap-distance-left:9pt;mso-wrap-distance-top:0;mso-wrap-distance-right:9pt;mso-wrap-distance-bottom:0;mso-position-horizontal:absolute;mso-position-horizontal-relative:text;mso-position-vertical:absolute;mso-position-vertical-relative:text;mso-width-percent:0;mso-width-relative:margin;v-text-anchor:middle" o:gfxdata="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" fillcolor="#1f295c" stroked="f" strokeweight="1pt"/>
+            </w:pict>
+          </mc:Fallback>
+        </mc:AlternateContent>
+      </w:r>
+      <w:r>
+        <mc:AlternateContent>
+          <mc:Choice Requires="wps">
+            <w:drawing>
+              <wp:anchor distT="0" distB="0" distL="114300" distR="114300" simplePos="0" relativeHeight="251654144" behindDoc="0" locked="0" layoutInCell="1" allowOverlap="1" wp14:anchorId="463C0BC0" wp14:editId="089BACC1">
+                <wp:simplePos x="0" y="0"/>
+                <wp:positionH relativeFrom="column">
+                  <wp:posOffset>4382243</wp:posOffset>
+                </wp:positionH>
+                <wp:positionV relativeFrom="paragraph">
+                  <wp:posOffset>2804473</wp:posOffset>
+                </wp:positionV>
+                <wp:extent cx="0" cy="123825"/>
+                <wp:effectExtent l="0" t="0" r="19050" b="28575"/>
+                <wp:wrapNone/>
+                <wp:docPr id="316" name="Straight Connector 316"/>
+                <wp:cNvGraphicFramePr/>
+                <a:graphic xmlns:a="http://schemas.openxmlformats.org/drawingml/2006/main">
+                  <a:graphicData uri="http://schemas.microsoft.com/office/word/2010/wordprocessingShape">
+                    <wps:wsp>
+                      <wps:cNvCnPr/>
+                      <wps:spPr>
+                        <a:xfrm>
+                          <a:off x="0" y="0"/>
+                          <a:ext cx="0" cy="123825"/>
+                        </a:xfrm>
+                        <a:prstGeom prst="line">
+                          <a:avLst/>
+                        </a:prstGeom>
+                        <a:ln w="12700">
+                          <a:solidFill>
+                            <a:srgbClr val="9DC4A2"/>
+                          </a:solidFill>
+                        </a:ln>
+                      </wps:spPr>
+                      <wps:style>
+                        <a:lnRef idx="1">
+                          <a:schemeClr val="accent1"/>
+                        </a:lnRef>
+                        <a:fillRef idx="0">
+                          <a:schemeClr val="accent1"/>
+                        </a:fillRef>
+                        <a:effectRef idx="0">
+                          <a:schemeClr val="accent1"/>
+                        </a:effectRef>
+                        <a:fontRef idx="minor">
+                          <a:schemeClr val="tx1"/>
+                        </a:fontRef>
+                      </wps:style>
+                      <wps:bodyPr/>
+                    </wps:wsp>
+                  </a:graphicData>
+                </a:graphic>
+              </wp:anchor>
+            </w:drawing>
+          </mc:Choice>
+          <mc:Fallback>
+            <w:pict>
+              <v:line w14:anchorId="53EA74CA" id="Straight Connector 316" o:spid="_x0000_s1026" style="position:absolute;z-index:251654144;visibility:visible;mso-wrap-style:square;mso-wrap-distance-left:9pt;mso-wrap-distance-top:0;mso-wrap-distance-right:9pt;mso-wrap-distance-bottom:0;mso-position-horizontal:absolute;mso-position-horizontal-relative:text;mso-position-vertical:absolute;mso-position-vertical-relative:text" from="345.05pt,220.8pt" to="345.05pt,230.55pt" o:gfxdata="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" strokecolor="#9dc4a2" strokeweight="1pt">
+                <v:stroke joinstyle="miter"/>
+              </v:line>
+            </w:pict>
+          </mc:Fallback>
+        </mc:AlternateContent>
+      </w:r>
+      <w:r>
+        <w:rPr>
+          <w:rFonts w:ascii="Gill Sans MT" w:hAnsi="Gill Sans MT"/>
+          <w:b/>
+          <w:noProof/>
+          <w:color w:val="70AA44"/>
+          <w:sz w:val="32"/>
+        </w:rPr>
+        <mc:AlternateContent>
+          <mc:Choice Requires="wps">
+            <w:drawing>
+              <wp:anchor distT="0" distB="0" distL="114300" distR="114300" simplePos="0" relativeHeight="251651072" behindDoc="0" locked="0" layoutInCell="1" allowOverlap="1" wp14:anchorId="573F2015" wp14:editId="2BBEB9C5">
+                <wp:simplePos x="0" y="0"/>
+                <wp:positionH relativeFrom="column">
+                  <wp:posOffset>724395</wp:posOffset>
+                </wp:positionH>
+                <wp:positionV relativeFrom="paragraph">
+                  <wp:posOffset>1533261</wp:posOffset>
+                </wp:positionV>
+                <wp:extent cx="4857008" cy="3966359"/>
+                <wp:effectExtent l="0" t="0" r="20320" b="15240"/>
+                <wp:wrapNone/>
+                <wp:docPr id="2" name="Rectangle 2"/>
+                <wp:cNvGraphicFramePr/>
+                <a:graphic xmlns:a="http://schemas.openxmlformats.org/drawingml/2006/main">
+                  <a:graphicData uri="http://schemas.microsoft.com/office/word/2010/wordprocessingShape">
+                    <wps:wsp>
+                      <wps:cNvSpPr/>
+                      <wps:spPr>
+                        <a:xfrm>
+                          <a:off x="0" y="0"/>
+                          <a:ext cx="4857008" cy="3966359"/>
+                        </a:xfrm>
+                        <a:prstGeom prst="rect">
+                          <a:avLst/>
+                        </a:prstGeom>
+                      </wps:spPr>
+                      <wps:style>
+                        <a:lnRef idx="2">
+                          <a:schemeClr val="accent1">
+                            <a:shade val="50000"/>
+                          </a:schemeClr>
+                        </a:lnRef>
+                        <a:fillRef idx="1">
+                          <a:schemeClr val="accent1"/>
+                        </a:fillRef>
+                        <a:effectRef idx="0">
+                          <a:schemeClr val="accent1"/>
+                        </a:effectRef>
+                        <a:fontRef idx="minor">
+                          <a:schemeClr val="lt1"/>
+                        </a:fontRef>
+                      </wps:style>
+                      <wps:bodyPr rot="0" spcFirstLastPara="0" vertOverflow="overflow" horzOverflow="overflow" vert="horz" wrap="square" lIns="91440" tIns="45720" rIns="91440" bIns="45720" numCol="1" spcCol="0" rtlCol="0" fromWordArt="0" anchor="ctr" anchorCtr="0" forceAA="0" compatLnSpc="1">
+                        <a:prstTxWarp prst="textNoShape">
+                          <a:avLst/>
+                        </a:prstTxWarp>
+                        <a:noAutofit/>
+                      </wps:bodyPr>
+                    </wps:wsp>
+                  </a:graphicData>
+                </a:graphic>
+              </wp:anchor>
+            </w:drawing>
+          </mc:Choice>
+          <mc:Fallback>
+            <w:pict>
+              <v:rect w14:anchorId="1C30107A" id="Rectangle 2" o:spid="_x0000_s1026" style="position:absolute;margin-left:57.05pt;margin-top:120.75pt;width:382.45pt;height:312.3pt;z-index:251651072;visibility:visible;mso-wrap-style:square;mso-wrap-distance-left:9pt;mso-wrap-distance-top:0;mso-wrap-distance-right:9pt;mso-wrap-distance-bottom:0;mso-position-horizontal:absolute;mso-position-horizontal-relative:text;mso-position-vertical:absolute;mso-position-vertical-relative:text;v-text-anchor:middle" o:gfxdata="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" fillcolor="#5b9bd5 [3204]" strokecolor="#1f4d78 [1604]" strokeweight="1pt"/>
+            </w:pict>
+          </mc:Fallback>
+        </mc:AlternateContent>
+      </w:r>
       <w:r>
         <w:rPr>
           <w:rFonts w:ascii="Gill Sans MT" w:hAnsi="Gill Sans MT"/>
@@ -211,7 +1633,7 @@
           <w:sz w:val="32"/>
         </w:rPr>
         <w:drawing>
-          <wp:inline distT="0" distB="0" distL="0" distR="0" wp14:anchorId="5A569E07" wp14:editId="47F95FF0">
+          <wp:inline distT="0" distB="0" distL="0" distR="0" wp14:anchorId="4EE982DF" wp14:editId="6F4E89B6">
             <wp:extent cx="476250" cy="476250"/>
             <wp:effectExtent l="0" t="0" r="0" b="0"/>
             <wp:docPr id="41" name="Picture 41" descr="Worksheet icon" title="Worksheet icon"/>
@@ -252,7 +1674,6 @@
           </wp:inline>
         </w:drawing>
       </w:r>
-      <w:bookmarkEnd w:id="0"/>
     </w:p>
     <w:sectPr>
       <w:pgSz w:w="12240" w:h="15840"/>

</xml_diff>